<commit_message>
Update Executive Summary with Mastercard orange (FF5F00) - remove all blue colors
</commit_message>
<xml_diff>
--- a/release/v6.0/docs/mcmap-reference-packet/docx/01-MCMAP_Executive_Summary.docx
+++ b/release/v6.0/docs/mcmap-reference-packet/docx/01-MCMAP_Executive_Summary.docx
@@ -21,7 +21,7 @@
         <w:tc>
           <w:tcPr>
             <w:tcW w:type="dxa" w:w="9360"/>
-            <w:shd w:fill="1E3A5F" w:val="clear"/>
+            <w:shd w:fill="FF5F00" w:val="clear"/>
             <w:tcMar>
               <w:top w:type="dxa" w:w="400"/>
               <w:left w:type="dxa" w:w="200"/>
@@ -63,7 +63,7 @@
           <w:rFonts w:ascii="Arial" w:cs="Arial" w:eastAsia="Arial" w:hAnsi="Arial"/>
           <w:b/>
           <w:bCs/>
-          <w:color w:val="1E3A5F"/>
+          <w:color w:val="FF5F00"/>
           <w:sz w:val="44"/>
           <w:szCs w:val="44"/>
         </w:rPr>
@@ -80,7 +80,7 @@
           <w:rFonts w:ascii="Arial" w:cs="Arial" w:eastAsia="Arial" w:hAnsi="Arial"/>
           <w:b/>
           <w:bCs/>
-          <w:color w:val="1E3A5F"/>
+          <w:color w:val="FF5F00"/>
           <w:sz w:val="56"/>
           <w:szCs w:val="56"/>
         </w:rPr>
@@ -106,7 +106,7 @@
         <w:tc>
           <w:tcPr>
             <w:tcW w:type="dxa" w:w="3744"/>
-            <w:shd w:fill="CF4520" w:val="clear"/>
+            <w:shd w:fill="CC4C00" w:val="clear"/>
             <w:tcMar>
               <w:top w:type="dxa" w:w="40"/>
               <w:bottom w:type="dxa" w:w="40"/>
@@ -137,7 +137,7 @@
       <w:r>
         <w:rPr>
           <w:rFonts w:ascii="Arial" w:cs="Arial" w:eastAsia="Arial" w:hAnsi="Arial"/>
-          <w:color w:val="CF4520"/>
+          <w:color w:val="CC4C00"/>
           <w:sz w:val="36"/>
           <w:szCs w:val="36"/>
         </w:rPr>
@@ -187,7 +187,7 @@
           <w:tcPr>
             <w:tcW w:type="dxa" w:w="6560"/>
             <w:gridSpan w:val="2"/>
-            <w:shd w:fill="1E3A5F" w:val="clear"/>
+            <w:shd w:fill="FF5F00" w:val="clear"/>
             <w:tcMar>
               <w:top w:type="dxa" w:w="120"/>
               <w:left w:type="dxa" w:w="200"/>
@@ -513,10 +513,10 @@
     <w:p>
       <w:pPr>
         <w:pBdr>
-          <w:top w:val="single" w:color="1E3A5F" w:sz="1"/>
-          <w:bottom w:val="single" w:color="1E3A5F" w:sz="1"/>
-          <w:left w:val="single" w:color="1E3A5F" w:sz="1"/>
-          <w:right w:val="single" w:color="1E3A5F" w:sz="1"/>
+          <w:top w:val="single" w:color="FF5F00" w:sz="1"/>
+          <w:bottom w:val="single" w:color="FF5F00" w:sz="1"/>
+          <w:left w:val="single" w:color="FF5F00" w:sz="1"/>
+          <w:right w:val="single" w:color="FF5F00" w:sz="1"/>
         </w:pBdr>
         <w:shd w:fill="E8F4F8" w:val="clear"/>
         <w:spacing w:before="200" w:after="200"/>
@@ -666,7 +666,7 @@
               <w:bottom w:val="single" w:color="CCCCCC" w:sz="1"/>
               <w:right w:val="single" w:color="CCCCCC" w:sz="1"/>
             </w:tcBorders>
-            <w:shd w:fill="1E3A5F" w:val="clear"/>
+            <w:shd w:fill="FF5F00" w:val="clear"/>
             <w:tcMar>
               <w:top w:type="dxa" w:w="80"/>
               <w:left w:type="dxa" w:w="120"/>
@@ -694,7 +694,7 @@
               <w:bottom w:val="single" w:color="CCCCCC" w:sz="1"/>
               <w:right w:val="single" w:color="CCCCCC" w:sz="1"/>
             </w:tcBorders>
-            <w:shd w:fill="1E3A5F" w:val="clear"/>
+            <w:shd w:fill="FF5F00" w:val="clear"/>
             <w:tcMar>
               <w:top w:type="dxa" w:w="80"/>
               <w:left w:type="dxa" w:w="120"/>
@@ -722,7 +722,7 @@
               <w:bottom w:val="single" w:color="CCCCCC" w:sz="1"/>
               <w:right w:val="single" w:color="CCCCCC" w:sz="1"/>
             </w:tcBorders>
-            <w:shd w:fill="1E3A5F" w:val="clear"/>
+            <w:shd w:fill="FF5F00" w:val="clear"/>
             <w:tcMar>
               <w:top w:type="dxa" w:w="80"/>
               <w:left w:type="dxa" w:w="120"/>
@@ -1117,7 +1117,7 @@
     <w:p>
       <w:pPr>
         <w:pBdr>
-          <w:left w:val="single" w:color="CF4520" w:sz="24"/>
+          <w:left w:val="single" w:color="CC4C00" w:sz="24"/>
         </w:pBdr>
         <w:shd w:fill="FFF3E0" w:val="clear"/>
         <w:spacing w:before="100" w:after="100"/>
@@ -1170,7 +1170,7 @@
               <w:bottom w:val="single" w:color="CCCCCC" w:sz="1"/>
               <w:right w:val="single" w:color="CCCCCC" w:sz="1"/>
             </w:tcBorders>
-            <w:shd w:fill="1E3A5F" w:val="clear"/>
+            <w:shd w:fill="FF5F00" w:val="clear"/>
             <w:tcMar>
               <w:top w:type="dxa" w:w="80"/>
               <w:left w:type="dxa" w:w="120"/>
@@ -1198,7 +1198,7 @@
               <w:bottom w:val="single" w:color="CCCCCC" w:sz="1"/>
               <w:right w:val="single" w:color="CCCCCC" w:sz="1"/>
             </w:tcBorders>
-            <w:shd w:fill="1E3A5F" w:val="clear"/>
+            <w:shd w:fill="FF5F00" w:val="clear"/>
             <w:tcMar>
               <w:top w:type="dxa" w:w="80"/>
               <w:left w:type="dxa" w:w="120"/>
@@ -1485,7 +1485,7 @@
     <w:p>
       <w:pPr>
         <w:pBdr>
-          <w:left w:val="single" w:color="CF4520" w:sz="24"/>
+          <w:left w:val="single" w:color="CC4C00" w:sz="24"/>
         </w:pBdr>
         <w:shd w:fill="FFF3E0" w:val="clear"/>
         <w:spacing w:before="100" w:after="100"/>
@@ -1538,7 +1538,7 @@
               <w:bottom w:val="single" w:color="CCCCCC" w:sz="1"/>
               <w:right w:val="single" w:color="CCCCCC" w:sz="1"/>
             </w:tcBorders>
-            <w:shd w:fill="1E3A5F" w:val="clear"/>
+            <w:shd w:fill="FF5F00" w:val="clear"/>
             <w:tcMar>
               <w:top w:type="dxa" w:w="80"/>
               <w:left w:type="dxa" w:w="120"/>
@@ -1566,7 +1566,7 @@
               <w:bottom w:val="single" w:color="CCCCCC" w:sz="1"/>
               <w:right w:val="single" w:color="CCCCCC" w:sz="1"/>
             </w:tcBorders>
-            <w:shd w:fill="1E3A5F" w:val="clear"/>
+            <w:shd w:fill="FF5F00" w:val="clear"/>
             <w:tcMar>
               <w:top w:type="dxa" w:w="80"/>
               <w:left w:type="dxa" w:w="120"/>
@@ -1922,7 +1922,7 @@
               <w:bottom w:val="single" w:color="CCCCCC" w:sz="1"/>
               <w:right w:val="single" w:color="CCCCCC" w:sz="1"/>
             </w:tcBorders>
-            <w:shd w:fill="1E3A5F" w:val="clear"/>
+            <w:shd w:fill="FF5F00" w:val="clear"/>
             <w:tcMar>
               <w:top w:type="dxa" w:w="80"/>
               <w:left w:type="dxa" w:w="120"/>
@@ -1950,7 +1950,7 @@
               <w:bottom w:val="single" w:color="CCCCCC" w:sz="1"/>
               <w:right w:val="single" w:color="CCCCCC" w:sz="1"/>
             </w:tcBorders>
-            <w:shd w:fill="1E3A5F" w:val="clear"/>
+            <w:shd w:fill="FF5F00" w:val="clear"/>
             <w:tcMar>
               <w:top w:type="dxa" w:w="80"/>
               <w:left w:type="dxa" w:w="120"/>
@@ -2195,7 +2195,7 @@
               <w:bottom w:val="single" w:color="CCCCCC" w:sz="1"/>
               <w:right w:val="single" w:color="CCCCCC" w:sz="1"/>
             </w:tcBorders>
-            <w:shd w:fill="1E3A5F" w:val="clear"/>
+            <w:shd w:fill="FF5F00" w:val="clear"/>
             <w:tcMar>
               <w:top w:type="dxa" w:w="80"/>
               <w:left w:type="dxa" w:w="120"/>
@@ -2223,7 +2223,7 @@
               <w:bottom w:val="single" w:color="CCCCCC" w:sz="1"/>
               <w:right w:val="single" w:color="CCCCCC" w:sz="1"/>
             </w:tcBorders>
-            <w:shd w:fill="1E3A5F" w:val="clear"/>
+            <w:shd w:fill="FF5F00" w:val="clear"/>
             <w:tcMar>
               <w:top w:type="dxa" w:w="80"/>
               <w:left w:type="dxa" w:w="120"/>
@@ -2251,7 +2251,7 @@
               <w:bottom w:val="single" w:color="CCCCCC" w:sz="1"/>
               <w:right w:val="single" w:color="CCCCCC" w:sz="1"/>
             </w:tcBorders>
-            <w:shd w:fill="1E3A5F" w:val="clear"/>
+            <w:shd w:fill="FF5F00" w:val="clear"/>
             <w:tcMar>
               <w:top w:type="dxa" w:w="80"/>
               <w:left w:type="dxa" w:w="120"/>
@@ -2811,7 +2811,7 @@
               <w:bottom w:val="single" w:color="CCCCCC" w:sz="1"/>
               <w:right w:val="single" w:color="CCCCCC" w:sz="1"/>
             </w:tcBorders>
-            <w:shd w:fill="1E3A5F" w:val="clear"/>
+            <w:shd w:fill="FF5F00" w:val="clear"/>
             <w:tcMar>
               <w:top w:type="dxa" w:w="80"/>
               <w:left w:type="dxa" w:w="120"/>
@@ -2839,7 +2839,7 @@
               <w:bottom w:val="single" w:color="CCCCCC" w:sz="1"/>
               <w:right w:val="single" w:color="CCCCCC" w:sz="1"/>
             </w:tcBorders>
-            <w:shd w:fill="1E3A5F" w:val="clear"/>
+            <w:shd w:fill="FF5F00" w:val="clear"/>
             <w:tcMar>
               <w:top w:type="dxa" w:w="80"/>
               <w:left w:type="dxa" w:w="120"/>
@@ -2867,7 +2867,7 @@
               <w:bottom w:val="single" w:color="CCCCCC" w:sz="1"/>
               <w:right w:val="single" w:color="CCCCCC" w:sz="1"/>
             </w:tcBorders>
-            <w:shd w:fill="1E3A5F" w:val="clear"/>
+            <w:shd w:fill="FF5F00" w:val="clear"/>
             <w:tcMar>
               <w:top w:type="dxa" w:w="80"/>
               <w:left w:type="dxa" w:w="120"/>
@@ -2895,7 +2895,7 @@
               <w:bottom w:val="single" w:color="CCCCCC" w:sz="1"/>
               <w:right w:val="single" w:color="CCCCCC" w:sz="1"/>
             </w:tcBorders>
-            <w:shd w:fill="1E3A5F" w:val="clear"/>
+            <w:shd w:fill="FF5F00" w:val="clear"/>
             <w:tcMar>
               <w:top w:type="dxa" w:w="80"/>
               <w:left w:type="dxa" w:w="120"/>
@@ -3413,7 +3413,7 @@
               <w:bottom w:val="single" w:color="CCCCCC" w:sz="1"/>
               <w:right w:val="single" w:color="CCCCCC" w:sz="1"/>
             </w:tcBorders>
-            <w:shd w:fill="1E3A5F" w:val="clear"/>
+            <w:shd w:fill="FF5F00" w:val="clear"/>
             <w:tcMar>
               <w:top w:type="dxa" w:w="80"/>
               <w:left w:type="dxa" w:w="120"/>
@@ -3441,7 +3441,7 @@
               <w:bottom w:val="single" w:color="CCCCCC" w:sz="1"/>
               <w:right w:val="single" w:color="CCCCCC" w:sz="1"/>
             </w:tcBorders>
-            <w:shd w:fill="1E3A5F" w:val="clear"/>
+            <w:shd w:fill="FF5F00" w:val="clear"/>
             <w:tcMar>
               <w:top w:type="dxa" w:w="80"/>
               <w:left w:type="dxa" w:w="120"/>
@@ -3469,7 +3469,7 @@
               <w:bottom w:val="single" w:color="CCCCCC" w:sz="1"/>
               <w:right w:val="single" w:color="CCCCCC" w:sz="1"/>
             </w:tcBorders>
-            <w:shd w:fill="1E3A5F" w:val="clear"/>
+            <w:shd w:fill="FF5F00" w:val="clear"/>
             <w:tcMar>
               <w:top w:type="dxa" w:w="80"/>
               <w:left w:type="dxa" w:w="120"/>
@@ -3904,7 +3904,7 @@
               <w:bottom w:val="single" w:color="CCCCCC" w:sz="1"/>
               <w:right w:val="single" w:color="CCCCCC" w:sz="1"/>
             </w:tcBorders>
-            <w:shd w:fill="1E3A5F" w:val="clear"/>
+            <w:shd w:fill="FF5F00" w:val="clear"/>
             <w:tcMar>
               <w:top w:type="dxa" w:w="80"/>
               <w:left w:type="dxa" w:w="120"/>
@@ -3932,7 +3932,7 @@
               <w:bottom w:val="single" w:color="CCCCCC" w:sz="1"/>
               <w:right w:val="single" w:color="CCCCCC" w:sz="1"/>
             </w:tcBorders>
-            <w:shd w:fill="1E3A5F" w:val="clear"/>
+            <w:shd w:fill="FF5F00" w:val="clear"/>
             <w:tcMar>
               <w:top w:type="dxa" w:w="80"/>
               <w:left w:type="dxa" w:w="120"/>
@@ -4336,7 +4336,7 @@
               <w:bottom w:val="single" w:color="CCCCCC" w:sz="1"/>
               <w:right w:val="single" w:color="CCCCCC" w:sz="1"/>
             </w:tcBorders>
-            <w:shd w:fill="1E3A5F" w:val="clear"/>
+            <w:shd w:fill="FF5F00" w:val="clear"/>
             <w:tcMar>
               <w:top w:type="dxa" w:w="80"/>
               <w:left w:type="dxa" w:w="120"/>
@@ -4364,7 +4364,7 @@
               <w:bottom w:val="single" w:color="CCCCCC" w:sz="1"/>
               <w:right w:val="single" w:color="CCCCCC" w:sz="1"/>
             </w:tcBorders>
-            <w:shd w:fill="1E3A5F" w:val="clear"/>
+            <w:shd w:fill="FF5F00" w:val="clear"/>
             <w:tcMar>
               <w:top w:type="dxa" w:w="80"/>
               <w:left w:type="dxa" w:w="120"/>
@@ -4762,7 +4762,7 @@
               <w:bottom w:val="single" w:color="CCCCCC" w:sz="1"/>
               <w:right w:val="single" w:color="CCCCCC" w:sz="1"/>
             </w:tcBorders>
-            <w:shd w:fill="1E3A5F" w:val="clear"/>
+            <w:shd w:fill="FF5F00" w:val="clear"/>
             <w:tcMar>
               <w:top w:type="dxa" w:w="80"/>
               <w:left w:type="dxa" w:w="120"/>
@@ -4790,7 +4790,7 @@
               <w:bottom w:val="single" w:color="CCCCCC" w:sz="1"/>
               <w:right w:val="single" w:color="CCCCCC" w:sz="1"/>
             </w:tcBorders>
-            <w:shd w:fill="1E3A5F" w:val="clear"/>
+            <w:shd w:fill="FF5F00" w:val="clear"/>
             <w:tcMar>
               <w:top w:type="dxa" w:w="80"/>
               <w:left w:type="dxa" w:w="120"/>
@@ -4818,7 +4818,7 @@
               <w:bottom w:val="single" w:color="CCCCCC" w:sz="1"/>
               <w:right w:val="single" w:color="CCCCCC" w:sz="1"/>
             </w:tcBorders>
-            <w:shd w:fill="1E3A5F" w:val="clear"/>
+            <w:shd w:fill="FF5F00" w:val="clear"/>
             <w:tcMar>
               <w:top w:type="dxa" w:w="80"/>
               <w:left w:type="dxa" w:w="120"/>
@@ -4846,7 +4846,7 @@
               <w:bottom w:val="single" w:color="CCCCCC" w:sz="1"/>
               <w:right w:val="single" w:color="CCCCCC" w:sz="1"/>
             </w:tcBorders>
-            <w:shd w:fill="1E3A5F" w:val="clear"/>
+            <w:shd w:fill="FF5F00" w:val="clear"/>
             <w:tcMar>
               <w:top w:type="dxa" w:w="80"/>
               <w:left w:type="dxa" w:w="120"/>
@@ -6014,7 +6014,7 @@
               <w:bottom w:val="single" w:color="CCCCCC" w:sz="1"/>
               <w:right w:val="single" w:color="CCCCCC" w:sz="1"/>
             </w:tcBorders>
-            <w:shd w:fill="1E3A5F" w:val="clear"/>
+            <w:shd w:fill="FF5F00" w:val="clear"/>
             <w:tcMar>
               <w:top w:type="dxa" w:w="80"/>
               <w:left w:type="dxa" w:w="120"/>
@@ -6042,7 +6042,7 @@
               <w:bottom w:val="single" w:color="CCCCCC" w:sz="1"/>
               <w:right w:val="single" w:color="CCCCCC" w:sz="1"/>
             </w:tcBorders>
-            <w:shd w:fill="1E3A5F" w:val="clear"/>
+            <w:shd w:fill="FF5F00" w:val="clear"/>
             <w:tcMar>
               <w:top w:type="dxa" w:w="80"/>
               <w:left w:type="dxa" w:w="120"/>
@@ -6384,7 +6384,7 @@
               <w:bottom w:val="single" w:color="CCCCCC" w:sz="1"/>
               <w:right w:val="single" w:color="CCCCCC" w:sz="1"/>
             </w:tcBorders>
-            <w:shd w:fill="1E3A5F" w:val="clear"/>
+            <w:shd w:fill="FF5F00" w:val="clear"/>
             <w:tcMar>
               <w:top w:type="dxa" w:w="80"/>
               <w:left w:type="dxa" w:w="120"/>
@@ -6412,7 +6412,7 @@
               <w:bottom w:val="single" w:color="CCCCCC" w:sz="1"/>
               <w:right w:val="single" w:color="CCCCCC" w:sz="1"/>
             </w:tcBorders>
-            <w:shd w:fill="1E3A5F" w:val="clear"/>
+            <w:shd w:fill="FF5F00" w:val="clear"/>
             <w:tcMar>
               <w:top w:type="dxa" w:w="80"/>
               <w:left w:type="dxa" w:w="120"/>
@@ -6440,7 +6440,7 @@
               <w:bottom w:val="single" w:color="CCCCCC" w:sz="1"/>
               <w:right w:val="single" w:color="CCCCCC" w:sz="1"/>
             </w:tcBorders>
-            <w:shd w:fill="1E3A5F" w:val="clear"/>
+            <w:shd w:fill="FF5F00" w:val="clear"/>
             <w:tcMar>
               <w:top w:type="dxa" w:w="80"/>
               <w:left w:type="dxa" w:w="120"/>
@@ -6468,7 +6468,7 @@
               <w:bottom w:val="single" w:color="CCCCCC" w:sz="1"/>
               <w:right w:val="single" w:color="CCCCCC" w:sz="1"/>
             </w:tcBorders>
-            <w:shd w:fill="1E3A5F" w:val="clear"/>
+            <w:shd w:fill="FF5F00" w:val="clear"/>
             <w:tcMar>
               <w:top w:type="dxa" w:w="80"/>
               <w:left w:type="dxa" w:w="120"/>
@@ -6979,7 +6979,7 @@
               <w:bottom w:val="single" w:color="CCCCCC" w:sz="1"/>
               <w:right w:val="single" w:color="CCCCCC" w:sz="1"/>
             </w:tcBorders>
-            <w:shd w:fill="1E3A5F" w:val="clear"/>
+            <w:shd w:fill="FF5F00" w:val="clear"/>
             <w:tcMar>
               <w:top w:type="dxa" w:w="80"/>
               <w:left w:type="dxa" w:w="120"/>
@@ -7007,7 +7007,7 @@
               <w:bottom w:val="single" w:color="CCCCCC" w:sz="1"/>
               <w:right w:val="single" w:color="CCCCCC" w:sz="1"/>
             </w:tcBorders>
-            <w:shd w:fill="1E3A5F" w:val="clear"/>
+            <w:shd w:fill="FF5F00" w:val="clear"/>
             <w:tcMar>
               <w:top w:type="dxa" w:w="80"/>
               <w:left w:type="dxa" w:w="120"/>
@@ -7035,7 +7035,7 @@
               <w:bottom w:val="single" w:color="CCCCCC" w:sz="1"/>
               <w:right w:val="single" w:color="CCCCCC" w:sz="1"/>
             </w:tcBorders>
-            <w:shd w:fill="1E3A5F" w:val="clear"/>
+            <w:shd w:fill="FF5F00" w:val="clear"/>
             <w:tcMar>
               <w:top w:type="dxa" w:w="80"/>
               <w:left w:type="dxa" w:w="120"/>
@@ -7796,7 +7796,7 @@
       <w:rFonts w:ascii="Arial" w:cs="Arial" w:eastAsia="Arial" w:hAnsi="Arial"/>
       <w:b/>
       <w:bCs/>
-      <w:color w:val="1E3A5F"/>
+      <w:color w:val="FF5F00"/>
       <w:sz w:val="36"/>
       <w:szCs w:val="36"/>
     </w:rPr>
@@ -7814,7 +7814,7 @@
       <w:rFonts w:ascii="Arial" w:cs="Arial" w:eastAsia="Arial" w:hAnsi="Arial"/>
       <w:b/>
       <w:bCs/>
-      <w:color w:val="1E3A5F"/>
+      <w:color w:val="FF5F00"/>
       <w:sz w:val="28"/>
       <w:szCs w:val="28"/>
     </w:rPr>

</xml_diff>